<commit_message>
change the purpose of the work
</commit_message>
<xml_diff>
--- a/lab1/report.docx
+++ b/lab1/report.docx
@@ -630,7 +630,7 @@
           <w:sz w:val="23"/>
           <w:szCs w:val="23"/>
         </w:rPr>
-        <w:t>ь</w:t>
+        <w:t>и</w:t>
       </w:r>
       <w:r>
         <w:rPr>
@@ -644,14 +644,28 @@
           <w:sz w:val="23"/>
           <w:szCs w:val="23"/>
         </w:rPr>
-        <w:t>ь</w:t>
+        <w:t>и</w:t>
       </w:r>
       <w:r>
         <w:rPr>
           <w:sz w:val="23"/>
           <w:szCs w:val="23"/>
         </w:rPr>
-        <w:t xml:space="preserve"> систем</w:t>
+        <w:t xml:space="preserve"> </w:t>
+      </w:r>
+      <w:r>
+        <w:rPr>
+          <w:sz w:val="23"/>
+          <w:szCs w:val="23"/>
+        </w:rPr>
+        <w:t xml:space="preserve">различных </w:t>
+      </w:r>
+      <w:r>
+        <w:rPr>
+          <w:sz w:val="23"/>
+          <w:szCs w:val="23"/>
+        </w:rPr>
+        <w:t>систем</w:t>
       </w:r>
       <w:r>
         <w:rPr>

</xml_diff>